<commit_message>
Cambio diapo y Avd por Av.
</commit_message>
<xml_diff>
--- a/Trabajo Simulación (1).docx
+++ b/Trabajo Simulación (1).docx
@@ -33,8 +33,19 @@
           <w:sz w:val="24"/>
           <w:szCs w:val="24"/>
         </w:rPr>
-        <w:t>Optimización de la movilidad en la calle a través de un entorno de Simulación NetLogo</w:t>
-      </w:r>
+        <w:t xml:space="preserve">Optimización de la movilidad en la calle a través de un entorno de Simulación </w:t>
+      </w:r>
+      <w:proofErr w:type="spellStart"/>
+      <w:r>
+        <w:rPr>
+          <w:rFonts w:ascii="Times New Roman" w:eastAsia="Times New Roman" w:hAnsi="Times New Roman" w:cs="Times New Roman"/>
+          <w:b/>
+          <w:sz w:val="24"/>
+          <w:szCs w:val="24"/>
+        </w:rPr>
+        <w:t>NetLogo</w:t>
+      </w:r>
+      <w:proofErr w:type="spellEnd"/>
     </w:p>
     <w:p>
       <w:pPr>
@@ -45,12 +56,39 @@
           <w:szCs w:val="24"/>
         </w:rPr>
       </w:pPr>
-      <w:r>
-        <w:rPr>
-          <w:sz w:val="24"/>
-          <w:szCs w:val="24"/>
-        </w:rPr>
-        <w:t>Deiby Calva, Leonardo Paredes,Fernando Ortega</w:t>
+      <w:proofErr w:type="spellStart"/>
+      <w:r>
+        <w:rPr>
+          <w:sz w:val="24"/>
+          <w:szCs w:val="24"/>
+        </w:rPr>
+        <w:t>Deiby</w:t>
+      </w:r>
+      <w:proofErr w:type="spellEnd"/>
+      <w:r>
+        <w:rPr>
+          <w:sz w:val="24"/>
+          <w:szCs w:val="24"/>
+        </w:rPr>
+        <w:t xml:space="preserve"> Calva, Leonardo </w:t>
+      </w:r>
+      <w:proofErr w:type="spellStart"/>
+      <w:proofErr w:type="gramStart"/>
+      <w:r>
+        <w:rPr>
+          <w:sz w:val="24"/>
+          <w:szCs w:val="24"/>
+        </w:rPr>
+        <w:t>Paredes,Fernando</w:t>
+      </w:r>
+      <w:proofErr w:type="spellEnd"/>
+      <w:proofErr w:type="gramEnd"/>
+      <w:r>
+        <w:rPr>
+          <w:sz w:val="24"/>
+          <w:szCs w:val="24"/>
+        </w:rPr>
+        <w:t xml:space="preserve"> Ortega</w:t>
       </w:r>
     </w:p>
     <w:p>
@@ -62,13 +100,33 @@
           <w:szCs w:val="24"/>
         </w:rPr>
       </w:pPr>
-      <w:r>
-        <w:rPr>
-          <w:sz w:val="24"/>
-          <w:szCs w:val="24"/>
-        </w:rPr>
-        <w:t>CIS,Simulación, Ing. Marlon Viñan,UNL</w:t>
-      </w:r>
+      <w:proofErr w:type="spellStart"/>
+      <w:proofErr w:type="gramStart"/>
+      <w:r>
+        <w:rPr>
+          <w:sz w:val="24"/>
+          <w:szCs w:val="24"/>
+        </w:rPr>
+        <w:t>CIS,Simulación</w:t>
+      </w:r>
+      <w:proofErr w:type="spellEnd"/>
+      <w:proofErr w:type="gramEnd"/>
+      <w:r>
+        <w:rPr>
+          <w:sz w:val="24"/>
+          <w:szCs w:val="24"/>
+        </w:rPr>
+        <w:t xml:space="preserve">, Ing. Marlon </w:t>
+      </w:r>
+      <w:proofErr w:type="spellStart"/>
+      <w:r>
+        <w:rPr>
+          <w:sz w:val="24"/>
+          <w:szCs w:val="24"/>
+        </w:rPr>
+        <w:t>Viñan,UNL</w:t>
+      </w:r>
+      <w:proofErr w:type="spellEnd"/>
     </w:p>
     <w:p>
       <w:pPr>
@@ -125,7 +183,25 @@
           <w:sz w:val="24"/>
           <w:szCs w:val="24"/>
         </w:rPr>
-        <w:t xml:space="preserve">En muchas ciudades se percibe un gran crecimiento en  el tráfico vehicular, debido a diversos factores que sin lugar a duda producen que las vías de las ciudades se congestionan, sobre todo en horarios específicos, en los cuales existe una  gran afluencia de vehículos, básicamente en su mayoría, en zonas con intersecciones y semáforos. </w:t>
+        <w:t xml:space="preserve">En muchas ciudades se percibe un gran crecimiento </w:t>
+      </w:r>
+      <w:proofErr w:type="gramStart"/>
+      <w:r>
+        <w:rPr>
+          <w:rFonts w:ascii="Times New Roman" w:eastAsia="Times New Roman" w:hAnsi="Times New Roman" w:cs="Times New Roman"/>
+          <w:sz w:val="24"/>
+          <w:szCs w:val="24"/>
+        </w:rPr>
+        <w:t>en  el</w:t>
+      </w:r>
+      <w:proofErr w:type="gramEnd"/>
+      <w:r>
+        <w:rPr>
+          <w:rFonts w:ascii="Times New Roman" w:eastAsia="Times New Roman" w:hAnsi="Times New Roman" w:cs="Times New Roman"/>
+          <w:sz w:val="24"/>
+          <w:szCs w:val="24"/>
+        </w:rPr>
+        <w:t xml:space="preserve"> tráfico vehicular, debido a diversos factores que sin lugar a duda producen que las vías de las ciudades se congestionan, sobre todo en horarios específicos, en los cuales existe una  gran afluencia de vehículos, básicamente en su mayoría, en zonas con intersecciones y semáforos. </w:t>
       </w:r>
     </w:p>
     <w:p>
@@ -145,8 +221,27 @@
           <w:sz w:val="24"/>
           <w:szCs w:val="24"/>
         </w:rPr>
-        <w:t>En el presente artículo se describe un sistema basado en agentes que se simulará en el entorno de desarrollo NetLogo propuesto en el artículo “</w:t>
-      </w:r>
+        <w:t xml:space="preserve">En el presente artículo se describe un sistema basado en agentes que se simulará en el entorno de desarrollo </w:t>
+      </w:r>
+      <w:proofErr w:type="spellStart"/>
+      <w:r>
+        <w:rPr>
+          <w:rFonts w:ascii="Times New Roman" w:eastAsia="Times New Roman" w:hAnsi="Times New Roman" w:cs="Times New Roman"/>
+          <w:sz w:val="24"/>
+          <w:szCs w:val="24"/>
+        </w:rPr>
+        <w:t>NetLogo</w:t>
+      </w:r>
+      <w:proofErr w:type="spellEnd"/>
+      <w:r>
+        <w:rPr>
+          <w:rFonts w:ascii="Times New Roman" w:eastAsia="Times New Roman" w:hAnsi="Times New Roman" w:cs="Times New Roman"/>
+          <w:sz w:val="24"/>
+          <w:szCs w:val="24"/>
+        </w:rPr>
+        <w:t xml:space="preserve"> propuesto en el artículo “</w:t>
+      </w:r>
+      <w:proofErr w:type="spellStart"/>
       <w:r>
         <w:rPr>
           <w:rFonts w:ascii="Times New Roman" w:eastAsia="Times New Roman" w:hAnsi="Times New Roman" w:cs="Times New Roman"/>
@@ -154,7 +249,117 @@
           <w:sz w:val="24"/>
           <w:szCs w:val="24"/>
         </w:rPr>
-        <w:t>Optimizing Street Mobility Through a NetLogo Simulation Environment”.</w:t>
+        <w:t>Optimizing</w:t>
+      </w:r>
+      <w:proofErr w:type="spellEnd"/>
+      <w:r>
+        <w:rPr>
+          <w:rFonts w:ascii="Times New Roman" w:eastAsia="Times New Roman" w:hAnsi="Times New Roman" w:cs="Times New Roman"/>
+          <w:i/>
+          <w:sz w:val="24"/>
+          <w:szCs w:val="24"/>
+        </w:rPr>
+        <w:t xml:space="preserve"> Street </w:t>
+      </w:r>
+      <w:proofErr w:type="spellStart"/>
+      <w:r>
+        <w:rPr>
+          <w:rFonts w:ascii="Times New Roman" w:eastAsia="Times New Roman" w:hAnsi="Times New Roman" w:cs="Times New Roman"/>
+          <w:i/>
+          <w:sz w:val="24"/>
+          <w:szCs w:val="24"/>
+        </w:rPr>
+        <w:t>Mobility</w:t>
+      </w:r>
+      <w:proofErr w:type="spellEnd"/>
+      <w:r>
+        <w:rPr>
+          <w:rFonts w:ascii="Times New Roman" w:eastAsia="Times New Roman" w:hAnsi="Times New Roman" w:cs="Times New Roman"/>
+          <w:i/>
+          <w:sz w:val="24"/>
+          <w:szCs w:val="24"/>
+        </w:rPr>
+        <w:t xml:space="preserve"> </w:t>
+      </w:r>
+      <w:proofErr w:type="spellStart"/>
+      <w:r>
+        <w:rPr>
+          <w:rFonts w:ascii="Times New Roman" w:eastAsia="Times New Roman" w:hAnsi="Times New Roman" w:cs="Times New Roman"/>
+          <w:i/>
+          <w:sz w:val="24"/>
+          <w:szCs w:val="24"/>
+        </w:rPr>
+        <w:t>Through</w:t>
+      </w:r>
+      <w:proofErr w:type="spellEnd"/>
+      <w:r>
+        <w:rPr>
+          <w:rFonts w:ascii="Times New Roman" w:eastAsia="Times New Roman" w:hAnsi="Times New Roman" w:cs="Times New Roman"/>
+          <w:i/>
+          <w:sz w:val="24"/>
+          <w:szCs w:val="24"/>
+        </w:rPr>
+        <w:t xml:space="preserve"> a </w:t>
+      </w:r>
+      <w:proofErr w:type="spellStart"/>
+      <w:r>
+        <w:rPr>
+          <w:rFonts w:ascii="Times New Roman" w:eastAsia="Times New Roman" w:hAnsi="Times New Roman" w:cs="Times New Roman"/>
+          <w:i/>
+          <w:sz w:val="24"/>
+          <w:szCs w:val="24"/>
+        </w:rPr>
+        <w:t>NetLogo</w:t>
+      </w:r>
+      <w:proofErr w:type="spellEnd"/>
+      <w:r>
+        <w:rPr>
+          <w:rFonts w:ascii="Times New Roman" w:eastAsia="Times New Roman" w:hAnsi="Times New Roman" w:cs="Times New Roman"/>
+          <w:i/>
+          <w:sz w:val="24"/>
+          <w:szCs w:val="24"/>
+        </w:rPr>
+        <w:t xml:space="preserve"> </w:t>
+      </w:r>
+      <w:proofErr w:type="spellStart"/>
+      <w:r>
+        <w:rPr>
+          <w:rFonts w:ascii="Times New Roman" w:eastAsia="Times New Roman" w:hAnsi="Times New Roman" w:cs="Times New Roman"/>
+          <w:i/>
+          <w:sz w:val="24"/>
+          <w:szCs w:val="24"/>
+        </w:rPr>
+        <w:t>Simulation</w:t>
+      </w:r>
+      <w:proofErr w:type="spellEnd"/>
+      <w:r>
+        <w:rPr>
+          <w:rFonts w:ascii="Times New Roman" w:eastAsia="Times New Roman" w:hAnsi="Times New Roman" w:cs="Times New Roman"/>
+          <w:i/>
+          <w:sz w:val="24"/>
+          <w:szCs w:val="24"/>
+        </w:rPr>
+        <w:t xml:space="preserve"> </w:t>
+      </w:r>
+      <w:proofErr w:type="spellStart"/>
+      <w:r>
+        <w:rPr>
+          <w:rFonts w:ascii="Times New Roman" w:eastAsia="Times New Roman" w:hAnsi="Times New Roman" w:cs="Times New Roman"/>
+          <w:i/>
+          <w:sz w:val="24"/>
+          <w:szCs w:val="24"/>
+        </w:rPr>
+        <w:t>Environment</w:t>
+      </w:r>
+      <w:proofErr w:type="spellEnd"/>
+      <w:r>
+        <w:rPr>
+          <w:rFonts w:ascii="Times New Roman" w:eastAsia="Times New Roman" w:hAnsi="Times New Roman" w:cs="Times New Roman"/>
+          <w:i/>
+          <w:sz w:val="24"/>
+          <w:szCs w:val="24"/>
+        </w:rPr>
+        <w:t>”.</w:t>
       </w:r>
     </w:p>
     <w:p>
@@ -173,7 +378,25 @@
           <w:sz w:val="24"/>
           <w:szCs w:val="24"/>
         </w:rPr>
-        <w:t xml:space="preserve">Se tomarán datos específicos que permita realizar la simulación  como; el tiempo de los semáforos en cada estado, la cantidad de vehículos que esperan cuando el semáforo está en estado rojo, cantidad de vehículos circulan cuando el semáforo está en estado verde, y la forma en cómo  intervienen los peatones en el tráfico.  Dichos datos serán capturados en la ciudad de Loja, entre la calle Alonso de Mercadillo, la Av. Universitario y la Av. Manuel Agustín Aguirre los cuales permitirán proponer </w:t>
+        <w:t xml:space="preserve">Se tomarán datos específicos que permita realizar la </w:t>
+      </w:r>
+      <w:proofErr w:type="gramStart"/>
+      <w:r>
+        <w:rPr>
+          <w:rFonts w:ascii="Times New Roman" w:eastAsia="Times New Roman" w:hAnsi="Times New Roman" w:cs="Times New Roman"/>
+          <w:sz w:val="24"/>
+          <w:szCs w:val="24"/>
+        </w:rPr>
+        <w:t>simulación  como</w:t>
+      </w:r>
+      <w:proofErr w:type="gramEnd"/>
+      <w:r>
+        <w:rPr>
+          <w:rFonts w:ascii="Times New Roman" w:eastAsia="Times New Roman" w:hAnsi="Times New Roman" w:cs="Times New Roman"/>
+          <w:sz w:val="24"/>
+          <w:szCs w:val="24"/>
+        </w:rPr>
+        <w:t xml:space="preserve">; el tiempo de los semáforos en cada estado, la cantidad de vehículos que esperan cuando el semáforo está en estado rojo, cantidad de vehículos circulan cuando el semáforo está en estado verde, y la forma en cómo  intervienen los peatones en el tráfico.  Dichos datos serán capturados en la ciudad de Loja, entre la calle Alonso de Mercadillo, la Av. Universitario y la Av. Manuel Agustín Aguirre los cuales permitirán proponer </w:t>
       </w:r>
       <w:r>
         <w:rPr>
@@ -226,6 +449,7 @@
           <w:szCs w:val="24"/>
         </w:rPr>
       </w:pPr>
+      <w:proofErr w:type="spellStart"/>
       <w:r>
         <w:rPr>
           <w:rFonts w:ascii="Times New Roman" w:hAnsi="Times New Roman" w:cs="Times New Roman"/>
@@ -235,6 +459,7 @@
         </w:rPr>
         <w:t>Abstract</w:t>
       </w:r>
+      <w:proofErr w:type="spellEnd"/>
     </w:p>
     <w:p>
       <w:pPr>
@@ -254,7 +479,27 @@
           <w:szCs w:val="24"/>
           <w:lang w:val="en-US"/>
         </w:rPr>
-        <w:t xml:space="preserve">In many cities there is a great growth in vehicle traffic, due to various factors that undoubtedly cause city roads to become congested, especially at specific times, when there is a large influx of vehicles, basically in areas with intersections and traffic lights.  </w:t>
+        <w:t>In many cities there is a great growth in vehicle traffic, due to various factors that undoubtedly cause city roads to become congested, especially at specific times, when there is a large influx of vehicles</w:t>
+      </w:r>
+      <w:proofErr w:type="gramStart"/>
+      <w:r>
+        <w:rPr>
+          <w:rFonts w:ascii="Times New Roman" w:hAnsi="Times New Roman" w:cs="Times New Roman"/>
+          <w:sz w:val="24"/>
+          <w:szCs w:val="24"/>
+          <w:lang w:val="en-US"/>
+        </w:rPr>
+        <w:t>, basically</w:t>
+      </w:r>
+      <w:proofErr w:type="gramEnd"/>
+      <w:r>
+        <w:rPr>
+          <w:rFonts w:ascii="Times New Roman" w:hAnsi="Times New Roman" w:cs="Times New Roman"/>
+          <w:sz w:val="24"/>
+          <w:szCs w:val="24"/>
+          <w:lang w:val="en-US"/>
+        </w:rPr>
+        <w:t xml:space="preserve"> in areas with intersections and traffic lights.  </w:t>
       </w:r>
     </w:p>
     <w:p>
@@ -275,7 +520,67 @@
           <w:szCs w:val="24"/>
           <w:lang w:val="en-US"/>
         </w:rPr>
-        <w:t>This article describes an agent-based system that will be simulated in the NetLogo development environment proposed in the article "Optimizing Street Mobility Through a NetLogo Simulation Environment".</w:t>
+        <w:t xml:space="preserve">This article describes an agent-based system that will be simulated in the </w:t>
+      </w:r>
+      <w:proofErr w:type="spellStart"/>
+      <w:r>
+        <w:rPr>
+          <w:rFonts w:ascii="Times New Roman" w:hAnsi="Times New Roman" w:cs="Times New Roman"/>
+          <w:sz w:val="24"/>
+          <w:szCs w:val="24"/>
+          <w:lang w:val="en-US"/>
+        </w:rPr>
+        <w:t>NetLogo</w:t>
+      </w:r>
+      <w:proofErr w:type="spellEnd"/>
+      <w:r>
+        <w:rPr>
+          <w:rFonts w:ascii="Times New Roman" w:hAnsi="Times New Roman" w:cs="Times New Roman"/>
+          <w:sz w:val="24"/>
+          <w:szCs w:val="24"/>
+          <w:lang w:val="en-US"/>
+        </w:rPr>
+        <w:t xml:space="preserve"> development environment proposed in the article "Optimizing Street Mobility </w:t>
+      </w:r>
+      <w:proofErr w:type="gramStart"/>
+      <w:r>
+        <w:rPr>
+          <w:rFonts w:ascii="Times New Roman" w:hAnsi="Times New Roman" w:cs="Times New Roman"/>
+          <w:sz w:val="24"/>
+          <w:szCs w:val="24"/>
+          <w:lang w:val="en-US"/>
+        </w:rPr>
+        <w:t>Through</w:t>
+      </w:r>
+      <w:proofErr w:type="gramEnd"/>
+      <w:r>
+        <w:rPr>
+          <w:rFonts w:ascii="Times New Roman" w:hAnsi="Times New Roman" w:cs="Times New Roman"/>
+          <w:sz w:val="24"/>
+          <w:szCs w:val="24"/>
+          <w:lang w:val="en-US"/>
+        </w:rPr>
+        <w:t xml:space="preserve"> a </w:t>
+      </w:r>
+      <w:proofErr w:type="spellStart"/>
+      <w:r>
+        <w:rPr>
+          <w:rFonts w:ascii="Times New Roman" w:hAnsi="Times New Roman" w:cs="Times New Roman"/>
+          <w:sz w:val="24"/>
+          <w:szCs w:val="24"/>
+          <w:lang w:val="en-US"/>
+        </w:rPr>
+        <w:t>NetLogo</w:t>
+      </w:r>
+      <w:proofErr w:type="spellEnd"/>
+      <w:r>
+        <w:rPr>
+          <w:rFonts w:ascii="Times New Roman" w:hAnsi="Times New Roman" w:cs="Times New Roman"/>
+          <w:sz w:val="24"/>
+          <w:szCs w:val="24"/>
+          <w:lang w:val="en-US"/>
+        </w:rPr>
+        <w:t xml:space="preserve"> Simulation Environment".</w:t>
       </w:r>
     </w:p>
     <w:p>
@@ -289,6 +594,7 @@
           <w:lang w:val="en-US"/>
         </w:rPr>
       </w:pPr>
+      <w:proofErr w:type="gramStart"/>
       <w:r>
         <w:rPr>
           <w:rFonts w:ascii="Times New Roman" w:hAnsi="Times New Roman" w:cs="Times New Roman"/>
@@ -296,7 +602,37 @@
           <w:szCs w:val="24"/>
           <w:lang w:val="en-US"/>
         </w:rPr>
-        <w:t xml:space="preserve">Specific data will be taken that will allow the simulation to be performed such as; the time of the traffic lights in each state, the amount of vehicles waiting when the traffic light is in a red state, the amount of vehicles circulating when the traffic light is in a green state, and the way in which pedestrians intervene in traffic.  These data will be captured in the city of Loja, between Sucre Street, University Avenue and Manuel Agustin Aguirre Avenue which will propose a solution to reduce vehicular traffic. </w:t>
+        <w:t>Specific data will be taken that will allow the simulation to be performed such as; the time of the traffic lights in each state, the amount of vehicles waiting when the traffic light is in a red state, the amount of vehicles circulating when the traffic light is in a green state, and the way in which pedestrians intervene in traffic.</w:t>
+      </w:r>
+      <w:proofErr w:type="gramEnd"/>
+      <w:r>
+        <w:rPr>
+          <w:rFonts w:ascii="Times New Roman" w:hAnsi="Times New Roman" w:cs="Times New Roman"/>
+          <w:sz w:val="24"/>
+          <w:szCs w:val="24"/>
+          <w:lang w:val="en-US"/>
+        </w:rPr>
+        <w:t xml:space="preserve">  These data will be captured in the city of Loja, between Sucre Street, University Avenue and Manuel Agustin Aguirre </w:t>
+      </w:r>
+      <w:proofErr w:type="gramStart"/>
+      <w:r>
+        <w:rPr>
+          <w:rFonts w:ascii="Times New Roman" w:hAnsi="Times New Roman" w:cs="Times New Roman"/>
+          <w:sz w:val="24"/>
+          <w:szCs w:val="24"/>
+          <w:lang w:val="en-US"/>
+        </w:rPr>
+        <w:t>Avenue which</w:t>
+      </w:r>
+      <w:proofErr w:type="gramEnd"/>
+      <w:r>
+        <w:rPr>
+          <w:rFonts w:ascii="Times New Roman" w:hAnsi="Times New Roman" w:cs="Times New Roman"/>
+          <w:sz w:val="24"/>
+          <w:szCs w:val="24"/>
+          <w:lang w:val="en-US"/>
+        </w:rPr>
+        <w:t xml:space="preserve"> will propose a solution to reduce vehicular traffic. </w:t>
       </w:r>
     </w:p>
     <w:p>
@@ -385,7 +721,25 @@
           <w:sz w:val="24"/>
           <w:szCs w:val="24"/>
         </w:rPr>
-        <w:t>La congestión de tráfico es un problema grave, presente en la mayoría de las ciudades, debido a un gran número de flujo de vehículos que transitan  diariamente por las vías  en horas pico, generando estrés en los conductores, pérdidas de tiempo , consumo de combustible en exceso, emisiones de CO2, entre otros factores. Es un medio que nos preocupa y vemos la manera de brindar seguridad a los conductores evitando accidentes, para lo cual se buscan alternativas como el establecimiento de nuevas infraestructuras viales.</w:t>
+        <w:t xml:space="preserve">La congestión de tráfico es un problema grave, presente en la mayoría de las ciudades, debido a un gran número de flujo de vehículos que </w:t>
+      </w:r>
+      <w:proofErr w:type="gramStart"/>
+      <w:r>
+        <w:rPr>
+          <w:rFonts w:ascii="Times New Roman" w:hAnsi="Times New Roman" w:cs="Times New Roman"/>
+          <w:sz w:val="24"/>
+          <w:szCs w:val="24"/>
+        </w:rPr>
+        <w:t>transitan  diariamente</w:t>
+      </w:r>
+      <w:proofErr w:type="gramEnd"/>
+      <w:r>
+        <w:rPr>
+          <w:rFonts w:ascii="Times New Roman" w:hAnsi="Times New Roman" w:cs="Times New Roman"/>
+          <w:sz w:val="24"/>
+          <w:szCs w:val="24"/>
+        </w:rPr>
+        <w:t xml:space="preserve"> por las vías  en horas pico, generando estrés en los conductores, pérdidas de tiempo , consumo de combustible en exceso, emisiones de CO2, entre otros factores. Es un medio que nos preocupa y vemos la manera de brindar seguridad a los conductores evitando accidentes, para lo cual se buscan alternativas como el establecimiento de nuevas infraestructuras viales.</w:t>
       </w:r>
     </w:p>
     <w:p>
@@ -404,7 +758,25 @@
           <w:sz w:val="24"/>
           <w:szCs w:val="24"/>
         </w:rPr>
-        <w:t>Una de las alternativa más viables es el establecimiento de los semáforos en las intersecciones de una vía  puesto que permite controlar el tiempo del estado de las luces rojo-verde  a los distintos grupos de vehículos, peatones, bicicletas y/u otro sistema de transporte, de tal manera que éstos pasen a través de la intersección en el menor tiempo posibles, evitando la acumulación de vehículos.</w:t>
+        <w:t xml:space="preserve">Una de las alternativa más viables es el establecimiento de los semáforos en las intersecciones de una </w:t>
+      </w:r>
+      <w:proofErr w:type="gramStart"/>
+      <w:r>
+        <w:rPr>
+          <w:rFonts w:ascii="Times New Roman" w:hAnsi="Times New Roman" w:cs="Times New Roman"/>
+          <w:sz w:val="24"/>
+          <w:szCs w:val="24"/>
+        </w:rPr>
+        <w:t>vía  puesto</w:t>
+      </w:r>
+      <w:proofErr w:type="gramEnd"/>
+      <w:r>
+        <w:rPr>
+          <w:rFonts w:ascii="Times New Roman" w:hAnsi="Times New Roman" w:cs="Times New Roman"/>
+          <w:sz w:val="24"/>
+          <w:szCs w:val="24"/>
+        </w:rPr>
+        <w:t xml:space="preserve"> que permite controlar el tiempo del estado de las luces rojo-verde  a los distintos grupos de vehículos, peatones, bicicletas y/u otro sistema de transporte, de tal manera que éstos pasen a través de la intersección en el menor tiempo posibles, evitando la acumulación de vehículos.</w:t>
       </w:r>
     </w:p>
     <w:p>
@@ -586,14 +958,32 @@
           <w:sz w:val="24"/>
           <w:szCs w:val="24"/>
         </w:rPr>
-        <w:t>Emplear el entorno de Desarrollo Netlogo que permita simular un escenario de tráfico en la Ciudad de Loja</w:t>
-      </w:r>
+        <w:t xml:space="preserve">Emplear el entorno de Desarrollo </w:t>
+      </w:r>
+      <w:proofErr w:type="spellStart"/>
       <w:r>
         <w:rPr>
           <w:rFonts w:ascii="Times New Roman" w:hAnsi="Times New Roman" w:cs="Times New Roman"/>
           <w:sz w:val="24"/>
           <w:szCs w:val="24"/>
         </w:rPr>
+        <w:t>Netlogo</w:t>
+      </w:r>
+      <w:proofErr w:type="spellEnd"/>
+      <w:r>
+        <w:rPr>
+          <w:rFonts w:ascii="Times New Roman" w:hAnsi="Times New Roman" w:cs="Times New Roman"/>
+          <w:sz w:val="24"/>
+          <w:szCs w:val="24"/>
+        </w:rPr>
+        <w:t xml:space="preserve"> que permita simular un escenario de tráfico en la Ciudad de Loja</w:t>
+      </w:r>
+      <w:r>
+        <w:rPr>
+          <w:rFonts w:ascii="Times New Roman" w:hAnsi="Times New Roman" w:cs="Times New Roman"/>
+          <w:sz w:val="24"/>
+          <w:szCs w:val="24"/>
+        </w:rPr>
         <w:t xml:space="preserve"> Basándose en el artículo </w:t>
       </w:r>
       <w:r>
@@ -604,6 +994,7 @@
         </w:rPr>
         <w:t>“</w:t>
       </w:r>
+      <w:proofErr w:type="spellStart"/>
       <w:r>
         <w:rPr>
           <w:rFonts w:ascii="Times New Roman" w:eastAsia="Times New Roman" w:hAnsi="Times New Roman" w:cs="Times New Roman"/>
@@ -611,7 +1002,117 @@
           <w:sz w:val="24"/>
           <w:szCs w:val="24"/>
         </w:rPr>
-        <w:t>Optimizing Street Mobility Through a NetLogo Simulation Environment”</w:t>
+        <w:t>Optimizing</w:t>
+      </w:r>
+      <w:proofErr w:type="spellEnd"/>
+      <w:r>
+        <w:rPr>
+          <w:rFonts w:ascii="Times New Roman" w:eastAsia="Times New Roman" w:hAnsi="Times New Roman" w:cs="Times New Roman"/>
+          <w:i/>
+          <w:sz w:val="24"/>
+          <w:szCs w:val="24"/>
+        </w:rPr>
+        <w:t xml:space="preserve"> Street </w:t>
+      </w:r>
+      <w:proofErr w:type="spellStart"/>
+      <w:r>
+        <w:rPr>
+          <w:rFonts w:ascii="Times New Roman" w:eastAsia="Times New Roman" w:hAnsi="Times New Roman" w:cs="Times New Roman"/>
+          <w:i/>
+          <w:sz w:val="24"/>
+          <w:szCs w:val="24"/>
+        </w:rPr>
+        <w:t>Mobility</w:t>
+      </w:r>
+      <w:proofErr w:type="spellEnd"/>
+      <w:r>
+        <w:rPr>
+          <w:rFonts w:ascii="Times New Roman" w:eastAsia="Times New Roman" w:hAnsi="Times New Roman" w:cs="Times New Roman"/>
+          <w:i/>
+          <w:sz w:val="24"/>
+          <w:szCs w:val="24"/>
+        </w:rPr>
+        <w:t xml:space="preserve"> </w:t>
+      </w:r>
+      <w:proofErr w:type="spellStart"/>
+      <w:r>
+        <w:rPr>
+          <w:rFonts w:ascii="Times New Roman" w:eastAsia="Times New Roman" w:hAnsi="Times New Roman" w:cs="Times New Roman"/>
+          <w:i/>
+          <w:sz w:val="24"/>
+          <w:szCs w:val="24"/>
+        </w:rPr>
+        <w:t>Through</w:t>
+      </w:r>
+      <w:proofErr w:type="spellEnd"/>
+      <w:r>
+        <w:rPr>
+          <w:rFonts w:ascii="Times New Roman" w:eastAsia="Times New Roman" w:hAnsi="Times New Roman" w:cs="Times New Roman"/>
+          <w:i/>
+          <w:sz w:val="24"/>
+          <w:szCs w:val="24"/>
+        </w:rPr>
+        <w:t xml:space="preserve"> a </w:t>
+      </w:r>
+      <w:proofErr w:type="spellStart"/>
+      <w:r>
+        <w:rPr>
+          <w:rFonts w:ascii="Times New Roman" w:eastAsia="Times New Roman" w:hAnsi="Times New Roman" w:cs="Times New Roman"/>
+          <w:i/>
+          <w:sz w:val="24"/>
+          <w:szCs w:val="24"/>
+        </w:rPr>
+        <w:t>NetLogo</w:t>
+      </w:r>
+      <w:proofErr w:type="spellEnd"/>
+      <w:r>
+        <w:rPr>
+          <w:rFonts w:ascii="Times New Roman" w:eastAsia="Times New Roman" w:hAnsi="Times New Roman" w:cs="Times New Roman"/>
+          <w:i/>
+          <w:sz w:val="24"/>
+          <w:szCs w:val="24"/>
+        </w:rPr>
+        <w:t xml:space="preserve"> </w:t>
+      </w:r>
+      <w:proofErr w:type="spellStart"/>
+      <w:r>
+        <w:rPr>
+          <w:rFonts w:ascii="Times New Roman" w:eastAsia="Times New Roman" w:hAnsi="Times New Roman" w:cs="Times New Roman"/>
+          <w:i/>
+          <w:sz w:val="24"/>
+          <w:szCs w:val="24"/>
+        </w:rPr>
+        <w:t>Simulation</w:t>
+      </w:r>
+      <w:proofErr w:type="spellEnd"/>
+      <w:r>
+        <w:rPr>
+          <w:rFonts w:ascii="Times New Roman" w:eastAsia="Times New Roman" w:hAnsi="Times New Roman" w:cs="Times New Roman"/>
+          <w:i/>
+          <w:sz w:val="24"/>
+          <w:szCs w:val="24"/>
+        </w:rPr>
+        <w:t xml:space="preserve"> </w:t>
+      </w:r>
+      <w:proofErr w:type="spellStart"/>
+      <w:r>
+        <w:rPr>
+          <w:rFonts w:ascii="Times New Roman" w:eastAsia="Times New Roman" w:hAnsi="Times New Roman" w:cs="Times New Roman"/>
+          <w:i/>
+          <w:sz w:val="24"/>
+          <w:szCs w:val="24"/>
+        </w:rPr>
+        <w:t>Environment</w:t>
+      </w:r>
+      <w:proofErr w:type="spellEnd"/>
+      <w:r>
+        <w:rPr>
+          <w:rFonts w:ascii="Times New Roman" w:eastAsia="Times New Roman" w:hAnsi="Times New Roman" w:cs="Times New Roman"/>
+          <w:i/>
+          <w:sz w:val="24"/>
+          <w:szCs w:val="24"/>
+        </w:rPr>
+        <w:t>”</w:t>
       </w:r>
       <w:r>
         <w:rPr>
@@ -669,7 +1170,7 @@
           <w:sz w:val="24"/>
           <w:szCs w:val="24"/>
         </w:rPr>
-        <w:t xml:space="preserve"> de Mercadillo, la Avd. Universitaria y la Avd. Manuel Agustín Aguirre.</w:t>
+        <w:t xml:space="preserve"> de Mercadillo, la Av. Universitaria y la Av. Manuel Agustín Aguirre.</w:t>
       </w:r>
     </w:p>
     <w:p>
@@ -782,6 +1283,7 @@
         </w:rPr>
         <w:t>En el artículo “</w:t>
       </w:r>
+      <w:proofErr w:type="spellStart"/>
       <w:r>
         <w:rPr>
           <w:rFonts w:ascii="Times New Roman" w:eastAsia="Times New Roman" w:hAnsi="Times New Roman" w:cs="Times New Roman"/>
@@ -789,11 +1291,121 @@
           <w:sz w:val="24"/>
           <w:szCs w:val="24"/>
         </w:rPr>
-        <w:t xml:space="preserve">Optimizing Street Mobility Through a NetLogo Simulation Environment”, </w:t>
-      </w:r>
+        <w:t>Optimizing</w:t>
+      </w:r>
+      <w:proofErr w:type="spellEnd"/>
       <w:r>
         <w:rPr>
           <w:rFonts w:ascii="Times New Roman" w:eastAsia="Times New Roman" w:hAnsi="Times New Roman" w:cs="Times New Roman"/>
+          <w:i/>
+          <w:sz w:val="24"/>
+          <w:szCs w:val="24"/>
+        </w:rPr>
+        <w:t xml:space="preserve"> Street </w:t>
+      </w:r>
+      <w:proofErr w:type="spellStart"/>
+      <w:r>
+        <w:rPr>
+          <w:rFonts w:ascii="Times New Roman" w:eastAsia="Times New Roman" w:hAnsi="Times New Roman" w:cs="Times New Roman"/>
+          <w:i/>
+          <w:sz w:val="24"/>
+          <w:szCs w:val="24"/>
+        </w:rPr>
+        <w:t>Mobility</w:t>
+      </w:r>
+      <w:proofErr w:type="spellEnd"/>
+      <w:r>
+        <w:rPr>
+          <w:rFonts w:ascii="Times New Roman" w:eastAsia="Times New Roman" w:hAnsi="Times New Roman" w:cs="Times New Roman"/>
+          <w:i/>
+          <w:sz w:val="24"/>
+          <w:szCs w:val="24"/>
+        </w:rPr>
+        <w:t xml:space="preserve"> </w:t>
+      </w:r>
+      <w:proofErr w:type="spellStart"/>
+      <w:r>
+        <w:rPr>
+          <w:rFonts w:ascii="Times New Roman" w:eastAsia="Times New Roman" w:hAnsi="Times New Roman" w:cs="Times New Roman"/>
+          <w:i/>
+          <w:sz w:val="24"/>
+          <w:szCs w:val="24"/>
+        </w:rPr>
+        <w:t>Through</w:t>
+      </w:r>
+      <w:proofErr w:type="spellEnd"/>
+      <w:r>
+        <w:rPr>
+          <w:rFonts w:ascii="Times New Roman" w:eastAsia="Times New Roman" w:hAnsi="Times New Roman" w:cs="Times New Roman"/>
+          <w:i/>
+          <w:sz w:val="24"/>
+          <w:szCs w:val="24"/>
+        </w:rPr>
+        <w:t xml:space="preserve"> a </w:t>
+      </w:r>
+      <w:proofErr w:type="spellStart"/>
+      <w:r>
+        <w:rPr>
+          <w:rFonts w:ascii="Times New Roman" w:eastAsia="Times New Roman" w:hAnsi="Times New Roman" w:cs="Times New Roman"/>
+          <w:i/>
+          <w:sz w:val="24"/>
+          <w:szCs w:val="24"/>
+        </w:rPr>
+        <w:t>NetLogo</w:t>
+      </w:r>
+      <w:proofErr w:type="spellEnd"/>
+      <w:r>
+        <w:rPr>
+          <w:rFonts w:ascii="Times New Roman" w:eastAsia="Times New Roman" w:hAnsi="Times New Roman" w:cs="Times New Roman"/>
+          <w:i/>
+          <w:sz w:val="24"/>
+          <w:szCs w:val="24"/>
+        </w:rPr>
+        <w:t xml:space="preserve"> </w:t>
+      </w:r>
+      <w:proofErr w:type="spellStart"/>
+      <w:r>
+        <w:rPr>
+          <w:rFonts w:ascii="Times New Roman" w:eastAsia="Times New Roman" w:hAnsi="Times New Roman" w:cs="Times New Roman"/>
+          <w:i/>
+          <w:sz w:val="24"/>
+          <w:szCs w:val="24"/>
+        </w:rPr>
+        <w:t>Simulation</w:t>
+      </w:r>
+      <w:proofErr w:type="spellEnd"/>
+      <w:r>
+        <w:rPr>
+          <w:rFonts w:ascii="Times New Roman" w:eastAsia="Times New Roman" w:hAnsi="Times New Roman" w:cs="Times New Roman"/>
+          <w:i/>
+          <w:sz w:val="24"/>
+          <w:szCs w:val="24"/>
+        </w:rPr>
+        <w:t xml:space="preserve"> </w:t>
+      </w:r>
+      <w:proofErr w:type="spellStart"/>
+      <w:r>
+        <w:rPr>
+          <w:rFonts w:ascii="Times New Roman" w:eastAsia="Times New Roman" w:hAnsi="Times New Roman" w:cs="Times New Roman"/>
+          <w:i/>
+          <w:sz w:val="24"/>
+          <w:szCs w:val="24"/>
+        </w:rPr>
+        <w:t>Environment</w:t>
+      </w:r>
+      <w:proofErr w:type="spellEnd"/>
+      <w:r>
+        <w:rPr>
+          <w:rFonts w:ascii="Times New Roman" w:eastAsia="Times New Roman" w:hAnsi="Times New Roman" w:cs="Times New Roman"/>
+          <w:i/>
+          <w:sz w:val="24"/>
+          <w:szCs w:val="24"/>
+        </w:rPr>
+        <w:t xml:space="preserve">”, </w:t>
+      </w:r>
+      <w:r>
+        <w:rPr>
+          <w:rFonts w:ascii="Times New Roman" w:eastAsia="Times New Roman" w:hAnsi="Times New Roman" w:cs="Times New Roman"/>
           <w:sz w:val="24"/>
           <w:szCs w:val="24"/>
         </w:rPr>
@@ -805,14 +1417,32 @@
           <w:sz w:val="24"/>
           <w:szCs w:val="24"/>
         </w:rPr>
-        <w:t xml:space="preserve">os autores presentan una simulación de tráfico en NetLogo, en una intersección de optimización a través de un enfoque basado en agentes, que disminuye el tiempo de espera de vehículos, impidiendo que esperen un tiempo indeterminado o excesivamente largo. Con el fin de buscar </w:t>
-      </w:r>
+        <w:t xml:space="preserve">os autores presentan una simulación de tráfico en </w:t>
+      </w:r>
+      <w:proofErr w:type="spellStart"/>
       <w:r>
         <w:rPr>
           <w:rFonts w:ascii="Times New Roman" w:hAnsi="Times New Roman" w:cs="Times New Roman"/>
           <w:sz w:val="24"/>
           <w:szCs w:val="24"/>
         </w:rPr>
+        <w:t>NetLogo</w:t>
+      </w:r>
+      <w:proofErr w:type="spellEnd"/>
+      <w:r>
+        <w:rPr>
+          <w:rFonts w:ascii="Times New Roman" w:hAnsi="Times New Roman" w:cs="Times New Roman"/>
+          <w:sz w:val="24"/>
+          <w:szCs w:val="24"/>
+        </w:rPr>
+        <w:t xml:space="preserve">, en una intersección de optimización a través de un enfoque basado en agentes, que disminuye el tiempo de espera de vehículos, impidiendo que esperen un tiempo indeterminado o excesivamente largo. Con el fin de buscar </w:t>
+      </w:r>
+      <w:r>
+        <w:rPr>
+          <w:rFonts w:ascii="Times New Roman" w:hAnsi="Times New Roman" w:cs="Times New Roman"/>
+          <w:sz w:val="24"/>
+          <w:szCs w:val="24"/>
+        </w:rPr>
         <w:t>una alternativa</w:t>
       </w:r>
       <w:r>
@@ -837,7 +1467,25 @@
           <w:sz w:val="24"/>
           <w:szCs w:val="24"/>
         </w:rPr>
-        <w:t xml:space="preserve"> una comparación entre semáforos fijos y semáforos inteligentes  para determinar cuál sería la mejor opción a implementar en la congestión de tráfico y reducir estos tiempos de espera.</w:t>
+        <w:t xml:space="preserve"> una comparación entre semáforos fijos y semáforos </w:t>
+      </w:r>
+      <w:proofErr w:type="gramStart"/>
+      <w:r>
+        <w:rPr>
+          <w:rFonts w:ascii="Times New Roman" w:hAnsi="Times New Roman" w:cs="Times New Roman"/>
+          <w:sz w:val="24"/>
+          <w:szCs w:val="24"/>
+        </w:rPr>
+        <w:t>inteligentes  para</w:t>
+      </w:r>
+      <w:proofErr w:type="gramEnd"/>
+      <w:r>
+        <w:rPr>
+          <w:rFonts w:ascii="Times New Roman" w:hAnsi="Times New Roman" w:cs="Times New Roman"/>
+          <w:sz w:val="24"/>
+          <w:szCs w:val="24"/>
+        </w:rPr>
+        <w:t xml:space="preserve"> determinar cuál sería la mejor opción a implementar en la congestión de tráfico y reducir estos tiempos de espera.</w:t>
       </w:r>
     </w:p>
     <w:p>
@@ -857,15 +1505,51 @@
           <w:sz w:val="24"/>
           <w:szCs w:val="24"/>
         </w:rPr>
-        <w:t xml:space="preserve">De esta forma se procedió a replicar el procedimiento presentado en el artículo mencionado, con algunas diferencias; los datos fueron obtenido mediante observación en horas pico (mayor afluencia de vehículos) a  la 13:00 de la tarde y las 18:00 de la noche, entre  la calle Manuel de Mercadillo, la Av. Universitaria y la Av. Manuel Agustín Aguirre en la ciudad de Loja, se tomó los tiempos de duración de los semáforos en cada esta (rojo-verde), la cantidad de vehículos en espera cuando el semáforo está en estado rojo, la cantidad de vehículos que transitan cuando el semáforo está en estado verde y la intervención de los peatones en el  tránsito vehicular. A continuación se muestra una imagen de un sistema real de una intersección en  la ciudad de Loja situada en las calles y avenidas mencionadas anteriormente  y unas tablas donde se recogen los datos  obtenidos, los cuales posteriormente se procederá a su simulación en el </w:t>
-      </w:r>
+        <w:t xml:space="preserve">De esta forma se procedió a replicar el procedimiento presentado en el artículo mencionado, con algunas diferencias; los datos fueron obtenido mediante observación en horas pico (mayor afluencia de vehículos) a  la 13:00 de la tarde y las 18:00 de la noche, entre  la calle Manuel de Mercadillo, la Av. Universitaria y la Av. Manuel Agustín Aguirre en la ciudad de Loja, se tomó los tiempos de duración de los semáforos en cada esta (rojo-verde), la cantidad de vehículos en espera cuando el semáforo está en estado rojo, la cantidad de vehículos que transitan cuando el semáforo está en estado verde y la intervención de los peatones en el  tránsito vehicular. A continuación se muestra una imagen de un sistema real de una intersección </w:t>
+      </w:r>
+      <w:proofErr w:type="gramStart"/>
       <w:r>
         <w:rPr>
           <w:rFonts w:ascii="Times New Roman" w:hAnsi="Times New Roman" w:cs="Times New Roman"/>
           <w:sz w:val="24"/>
           <w:szCs w:val="24"/>
         </w:rPr>
-        <w:t>entorno de desarrollo  NetLogo.</w:t>
+        <w:t>en  la</w:t>
+      </w:r>
+      <w:proofErr w:type="gramEnd"/>
+      <w:r>
+        <w:rPr>
+          <w:rFonts w:ascii="Times New Roman" w:hAnsi="Times New Roman" w:cs="Times New Roman"/>
+          <w:sz w:val="24"/>
+          <w:szCs w:val="24"/>
+        </w:rPr>
+        <w:t xml:space="preserve"> ciudad de Loja situada en las calles y avenidas mencionadas anteriormente  y unas tablas donde se recogen los datos  obtenidos, los cuales posteriormente se procederá a su simulación en el </w:t>
+      </w:r>
+      <w:r>
+        <w:rPr>
+          <w:rFonts w:ascii="Times New Roman" w:hAnsi="Times New Roman" w:cs="Times New Roman"/>
+          <w:sz w:val="24"/>
+          <w:szCs w:val="24"/>
+        </w:rPr>
+        <w:t xml:space="preserve">entorno de desarrollo  </w:t>
+      </w:r>
+      <w:proofErr w:type="spellStart"/>
+      <w:r>
+        <w:rPr>
+          <w:rFonts w:ascii="Times New Roman" w:hAnsi="Times New Roman" w:cs="Times New Roman"/>
+          <w:sz w:val="24"/>
+          <w:szCs w:val="24"/>
+        </w:rPr>
+        <w:t>NetLogo</w:t>
+      </w:r>
+      <w:proofErr w:type="spellEnd"/>
+      <w:r>
+        <w:rPr>
+          <w:rFonts w:ascii="Times New Roman" w:hAnsi="Times New Roman" w:cs="Times New Roman"/>
+          <w:sz w:val="24"/>
+          <w:szCs w:val="24"/>
+        </w:rPr>
+        <w:t>.</w:t>
       </w:r>
     </w:p>
     <w:p>
@@ -963,7 +1647,25 @@
           <w:sz w:val="24"/>
           <w:szCs w:val="24"/>
         </w:rPr>
-        <w:t xml:space="preserve">que controlan el tránsito vehicular. Cada semáforo dispone de un tiempo fijo  –el semáforo rojo  tiene una duración de 45 segundos y el semáforo verde una duración de 50 segundos </w:t>
+        <w:t xml:space="preserve">que controlan el tránsito vehicular. Cada semáforo dispone de un tiempo </w:t>
+      </w:r>
+      <w:proofErr w:type="gramStart"/>
+      <w:r>
+        <w:rPr>
+          <w:rFonts w:ascii="Times New Roman" w:hAnsi="Times New Roman" w:cs="Times New Roman"/>
+          <w:sz w:val="24"/>
+          <w:szCs w:val="24"/>
+        </w:rPr>
+        <w:t>fijo  –</w:t>
+      </w:r>
+      <w:proofErr w:type="gramEnd"/>
+      <w:r>
+        <w:rPr>
+          <w:rFonts w:ascii="Times New Roman" w:hAnsi="Times New Roman" w:cs="Times New Roman"/>
+          <w:sz w:val="24"/>
+          <w:szCs w:val="24"/>
+        </w:rPr>
+        <w:t xml:space="preserve">el semáforo rojo  tiene una duración de 45 segundos y el semáforo verde una duración de 50 segundos </w:t>
       </w:r>
       <w:r>
         <w:rPr>
@@ -1103,7 +1805,15 @@
           <w:sz w:val="24"/>
           <w:szCs w:val="24"/>
         </w:rPr>
-        <w:t xml:space="preserve"> de Mercadillo y la Avd. Universitaria que posee una sola vía.     </w:t>
+        <w:t xml:space="preserve"> de Mercadillo y la Av</w:t>
+      </w:r>
+      <w:r>
+        <w:rPr>
+          <w:rFonts w:ascii="Times New Roman" w:hAnsi="Times New Roman" w:cs="Times New Roman"/>
+          <w:sz w:val="24"/>
+          <w:szCs w:val="24"/>
+        </w:rPr>
+        <w:t xml:space="preserve">. Universitaria que posee una sola vía.     </w:t>
       </w:r>
       <w:r>
         <w:rPr>
@@ -1292,7 +2002,25 @@
           <w:sz w:val="24"/>
           <w:szCs w:val="24"/>
         </w:rPr>
-        <w:t xml:space="preserve"> cantidad de vehículos que esperan cuando el semáforo está en estado rojo, la cantidad de vehículos que transitan  cuando el semáforo está en estado verde, las  direcciones, el  </w:t>
+        <w:t xml:space="preserve"> cantidad de vehículos que esperan cuando el semáforo está en estado rojo, la cantidad de vehículos que </w:t>
+      </w:r>
+      <w:proofErr w:type="gramStart"/>
+      <w:r>
+        <w:rPr>
+          <w:rFonts w:ascii="Times New Roman" w:hAnsi="Times New Roman" w:cs="Times New Roman"/>
+          <w:sz w:val="24"/>
+          <w:szCs w:val="24"/>
+        </w:rPr>
+        <w:t>transitan  cuando</w:t>
+      </w:r>
+      <w:proofErr w:type="gramEnd"/>
+      <w:r>
+        <w:rPr>
+          <w:rFonts w:ascii="Times New Roman" w:hAnsi="Times New Roman" w:cs="Times New Roman"/>
+          <w:sz w:val="24"/>
+          <w:szCs w:val="24"/>
+        </w:rPr>
+        <w:t xml:space="preserve"> el semáforo está en estado verde, las  direcciones, el  </w:t>
       </w:r>
       <w:r>
         <w:rPr>
@@ -1872,7 +2600,14 @@
                 <w:sz w:val="24"/>
                 <w:szCs w:val="24"/>
               </w:rPr>
-              <w:t>Avd. Universitaria</w:t>
+              <w:t>Av</w:t>
+            </w:r>
+            <w:r>
+              <w:rPr>
+                <w:sz w:val="24"/>
+                <w:szCs w:val="24"/>
+              </w:rPr>
+              <w:t>. Universitaria</w:t>
             </w:r>
           </w:p>
         </w:tc>
@@ -3140,7 +3875,13 @@
         <w:rPr>
           <w:color w:val="000000" w:themeColor="text1"/>
         </w:rPr>
-        <w:t xml:space="preserve"> Datos recolectados en la Avd. Universitaria</w:t>
+        <w:t xml:space="preserve"> Datos recolectados en la Av</w:t>
+      </w:r>
+      <w:r>
+        <w:rPr>
+          <w:color w:val="000000" w:themeColor="text1"/>
+        </w:rPr>
+        <w:t>. Universitaria</w:t>
       </w:r>
     </w:p>
     <w:tbl>
@@ -3187,12 +3928,21 @@
                 <w:szCs w:val="24"/>
               </w:rPr>
             </w:pPr>
-            <w:r>
-              <w:rPr>
-                <w:sz w:val="24"/>
-                <w:szCs w:val="24"/>
-              </w:rPr>
-              <w:t>Dia de la Semana</w:t>
+            <w:proofErr w:type="spellStart"/>
+            <w:r>
+              <w:rPr>
+                <w:sz w:val="24"/>
+                <w:szCs w:val="24"/>
+              </w:rPr>
+              <w:t>Dia</w:t>
+            </w:r>
+            <w:proofErr w:type="spellEnd"/>
+            <w:r>
+              <w:rPr>
+                <w:sz w:val="24"/>
+                <w:szCs w:val="24"/>
+              </w:rPr>
+              <w:t xml:space="preserve"> de la Semana</w:t>
             </w:r>
           </w:p>
         </w:tc>
@@ -3543,7 +4293,14 @@
                 <w:sz w:val="24"/>
                 <w:szCs w:val="24"/>
               </w:rPr>
-              <w:t>Avd. Manuel  Agustín Aguirre</w:t>
+              <w:t>Av</w:t>
+            </w:r>
+            <w:r>
+              <w:rPr>
+                <w:sz w:val="24"/>
+                <w:szCs w:val="24"/>
+              </w:rPr>
+              <w:t>. Manuel  Agustín Aguirre</w:t>
             </w:r>
           </w:p>
         </w:tc>
@@ -4555,7 +5312,13 @@
         <w:rPr>
           <w:color w:val="000000" w:themeColor="text1"/>
         </w:rPr>
-        <w:t xml:space="preserve"> Datos recolectados en la Avd. Manuel Agustín Aguirre</w:t>
+        <w:t xml:space="preserve"> Datos recolectados en la Av</w:t>
+      </w:r>
+      <w:r>
+        <w:rPr>
+          <w:color w:val="000000" w:themeColor="text1"/>
+        </w:rPr>
+        <w:t>. Manuel Agustín Aguirre</w:t>
       </w:r>
     </w:p>
     <w:p/>
@@ -4607,13 +5370,22 @@
                 <w:szCs w:val="24"/>
               </w:rPr>
             </w:pPr>
+            <w:proofErr w:type="spellStart"/>
             <w:r>
               <w:rPr>
                 <w:sz w:val="24"/>
                 <w:szCs w:val="24"/>
               </w:rPr>
               <w:lastRenderedPageBreak/>
-              <w:t>Dia de la Semana</w:t>
+              <w:t>Dia</w:t>
+            </w:r>
+            <w:proofErr w:type="spellEnd"/>
+            <w:r>
+              <w:rPr>
+                <w:sz w:val="24"/>
+                <w:szCs w:val="24"/>
+              </w:rPr>
+              <w:t xml:space="preserve"> de la Semana</w:t>
             </w:r>
           </w:p>
         </w:tc>
@@ -4964,7 +5736,14 @@
                 <w:sz w:val="24"/>
                 <w:szCs w:val="24"/>
               </w:rPr>
-              <w:t>Avd. Manuel  Agustín Aguirre</w:t>
+              <w:t>Av</w:t>
+            </w:r>
+            <w:r>
+              <w:rPr>
+                <w:sz w:val="24"/>
+                <w:szCs w:val="24"/>
+              </w:rPr>
+              <w:t>. Manuel  Agustín Aguirre</w:t>
             </w:r>
           </w:p>
         </w:tc>
@@ -6026,12 +6805,21 @@
                 <w:szCs w:val="24"/>
               </w:rPr>
             </w:pPr>
-            <w:r>
-              <w:rPr>
-                <w:sz w:val="24"/>
-                <w:szCs w:val="24"/>
-              </w:rPr>
-              <w:t>Dia de la Semana</w:t>
+            <w:proofErr w:type="spellStart"/>
+            <w:r>
+              <w:rPr>
+                <w:sz w:val="24"/>
+                <w:szCs w:val="24"/>
+              </w:rPr>
+              <w:t>Dia</w:t>
+            </w:r>
+            <w:proofErr w:type="spellEnd"/>
+            <w:r>
+              <w:rPr>
+                <w:sz w:val="24"/>
+                <w:szCs w:val="24"/>
+              </w:rPr>
+              <w:t xml:space="preserve"> de la Semana</w:t>
             </w:r>
           </w:p>
         </w:tc>
@@ -6382,7 +7170,14 @@
                 <w:sz w:val="24"/>
                 <w:szCs w:val="24"/>
               </w:rPr>
-              <w:t>Avd. Universitaria</w:t>
+              <w:t>Av</w:t>
+            </w:r>
+            <w:r>
+              <w:rPr>
+                <w:sz w:val="24"/>
+                <w:szCs w:val="24"/>
+              </w:rPr>
+              <w:t>. Universitaria</w:t>
             </w:r>
           </w:p>
         </w:tc>
@@ -7397,7 +8192,13 @@
         <w:rPr>
           <w:color w:val="000000" w:themeColor="text1"/>
         </w:rPr>
-        <w:t xml:space="preserve"> Datos recolectados en la Avd. Universitaria</w:t>
+        <w:t xml:space="preserve"> Datos recolectados en la Av</w:t>
+      </w:r>
+      <w:r>
+        <w:rPr>
+          <w:color w:val="000000" w:themeColor="text1"/>
+        </w:rPr>
+        <w:t>. Universitaria</w:t>
       </w:r>
     </w:p>
     <w:p>
@@ -7504,13 +8305,22 @@
                 <w:szCs w:val="24"/>
               </w:rPr>
             </w:pPr>
+            <w:proofErr w:type="spellStart"/>
             <w:r>
               <w:rPr>
                 <w:sz w:val="24"/>
                 <w:szCs w:val="24"/>
               </w:rPr>
               <w:lastRenderedPageBreak/>
-              <w:t>Dia de la Semana</w:t>
+              <w:t>Dia</w:t>
+            </w:r>
+            <w:proofErr w:type="spellEnd"/>
+            <w:r>
+              <w:rPr>
+                <w:sz w:val="24"/>
+                <w:szCs w:val="24"/>
+              </w:rPr>
+              <w:t xml:space="preserve"> de la Semana</w:t>
             </w:r>
           </w:p>
         </w:tc>
@@ -7861,7 +8671,14 @@
                 <w:sz w:val="24"/>
                 <w:szCs w:val="24"/>
               </w:rPr>
-              <w:t>Avd. Manuel  Agustín Aguirre</w:t>
+              <w:t>Av</w:t>
+            </w:r>
+            <w:r>
+              <w:rPr>
+                <w:sz w:val="24"/>
+                <w:szCs w:val="24"/>
+              </w:rPr>
+              <w:t>. Manuel  Agustín Aguirre</w:t>
             </w:r>
           </w:p>
         </w:tc>
@@ -8870,7 +9687,13 @@
         <w:rPr>
           <w:color w:val="000000" w:themeColor="text1"/>
         </w:rPr>
-        <w:t xml:space="preserve"> Datos recolectados en la Avd. Manuel Agustín Aguirre</w:t>
+        <w:t xml:space="preserve"> Datos recolectados en la Av</w:t>
+      </w:r>
+      <w:r>
+        <w:rPr>
+          <w:color w:val="000000" w:themeColor="text1"/>
+        </w:rPr>
+        <w:t>. Manuel Agustín Aguirre</w:t>
       </w:r>
     </w:p>
     <w:tbl>
@@ -8917,12 +9740,21 @@
                 <w:szCs w:val="24"/>
               </w:rPr>
             </w:pPr>
-            <w:r>
-              <w:rPr>
-                <w:sz w:val="24"/>
-                <w:szCs w:val="24"/>
-              </w:rPr>
-              <w:t>Dia de la Semana</w:t>
+            <w:proofErr w:type="spellStart"/>
+            <w:r>
+              <w:rPr>
+                <w:sz w:val="24"/>
+                <w:szCs w:val="24"/>
+              </w:rPr>
+              <w:t>Dia</w:t>
+            </w:r>
+            <w:proofErr w:type="spellEnd"/>
+            <w:r>
+              <w:rPr>
+                <w:sz w:val="24"/>
+                <w:szCs w:val="24"/>
+              </w:rPr>
+              <w:t xml:space="preserve"> de la Semana</w:t>
             </w:r>
           </w:p>
         </w:tc>
@@ -9273,7 +10105,7 @@
                 <w:sz w:val="24"/>
                 <w:szCs w:val="24"/>
               </w:rPr>
-              <w:t>Avd. Manuel  Agustín Aguirre</w:t>
+              <w:t>Av. Manuel  Agustín Aguirre</w:t>
             </w:r>
           </w:p>
         </w:tc>
@@ -10338,7 +11170,27 @@
           <w:szCs w:val="24"/>
           <w:lang w:val="es-EC"/>
         </w:rPr>
-        <w:t xml:space="preserve"> que se observan en las Tablas 7  8 y</w:t>
+        <w:t xml:space="preserve"> que se observan en las Tablas </w:t>
+      </w:r>
+      <w:proofErr w:type="gramStart"/>
+      <w:r>
+        <w:rPr>
+          <w:rFonts w:ascii="Times New Roman" w:hAnsi="Times New Roman" w:cs="Times New Roman"/>
+          <w:sz w:val="24"/>
+          <w:szCs w:val="24"/>
+          <w:lang w:val="es-EC"/>
+        </w:rPr>
+        <w:t>7  8</w:t>
+      </w:r>
+      <w:proofErr w:type="gramEnd"/>
+      <w:r>
+        <w:rPr>
+          <w:rFonts w:ascii="Times New Roman" w:hAnsi="Times New Roman" w:cs="Times New Roman"/>
+          <w:sz w:val="24"/>
+          <w:szCs w:val="24"/>
+          <w:lang w:val="es-EC"/>
+        </w:rPr>
+        <w:t xml:space="preserve"> y</w:t>
       </w:r>
       <w:r>
         <w:rPr>
@@ -10594,8 +11446,30 @@
           <w:szCs w:val="24"/>
           <w:lang w:val="es-EC"/>
         </w:rPr>
-        <w:t xml:space="preserve"> es decir en X y  Y</w:t>
-      </w:r>
+        <w:t xml:space="preserve"> es decir en X </w:t>
+      </w:r>
+      <w:proofErr w:type="gramStart"/>
+      <w:r>
+        <w:rPr>
+          <w:rFonts w:ascii="Times New Roman" w:hAnsi="Times New Roman" w:cs="Times New Roman"/>
+          <w:sz w:val="24"/>
+          <w:szCs w:val="24"/>
+          <w:lang w:val="es-EC"/>
+        </w:rPr>
+        <w:t xml:space="preserve">y  </w:t>
+      </w:r>
+      <w:proofErr w:type="spellStart"/>
+      <w:r>
+        <w:rPr>
+          <w:rFonts w:ascii="Times New Roman" w:hAnsi="Times New Roman" w:cs="Times New Roman"/>
+          <w:sz w:val="24"/>
+          <w:szCs w:val="24"/>
+          <w:lang w:val="es-EC"/>
+        </w:rPr>
+        <w:t>Y</w:t>
+      </w:r>
+      <w:proofErr w:type="spellEnd"/>
+      <w:proofErr w:type="gramEnd"/>
       <w:r>
         <w:rPr>
           <w:rFonts w:ascii="Times New Roman" w:hAnsi="Times New Roman" w:cs="Times New Roman"/>
@@ -10822,7 +11696,7 @@
               </wp:anchor>
             </w:drawing>
           </mc:Choice>
-          <mc:Fallback xmlns:w16cid="http://schemas.microsoft.com/office/word/2016/wordml/cid" xmlns:am3d="http://schemas.microsoft.com/office/drawing/2017/model3d" xmlns:aink="http://schemas.microsoft.com/office/drawing/2016/ink" xmlns:cx8="http://schemas.microsoft.com/office/drawing/2016/5/14/chartex" xmlns:cx7="http://schemas.microsoft.com/office/drawing/2016/5/13/chartex" xmlns:cx6="http://schemas.microsoft.com/office/drawing/2016/5/12/chartex" xmlns:cx5="http://schemas.microsoft.com/office/drawing/2016/5/11/chartex" xmlns:cx4="http://schemas.microsoft.com/office/drawing/2016/5/10/chartex" xmlns:cx3="http://schemas.microsoft.com/office/drawing/2016/5/9/chartex" xmlns:cx2="http://schemas.microsoft.com/office/drawing/2015/10/21/chartex">
+          <mc:Fallback xmlns:cx2="http://schemas.microsoft.com/office/drawing/2015/10/21/chartex" xmlns:cx3="http://schemas.microsoft.com/office/drawing/2016/5/9/chartex" xmlns:cx4="http://schemas.microsoft.com/office/drawing/2016/5/10/chartex" xmlns:cx5="http://schemas.microsoft.com/office/drawing/2016/5/11/chartex" xmlns:cx6="http://schemas.microsoft.com/office/drawing/2016/5/12/chartex" xmlns:cx7="http://schemas.microsoft.com/office/drawing/2016/5/13/chartex" xmlns:cx8="http://schemas.microsoft.com/office/drawing/2016/5/14/chartex" xmlns:aink="http://schemas.microsoft.com/office/drawing/2016/ink" xmlns:am3d="http://schemas.microsoft.com/office/drawing/2017/model3d" xmlns:w16cid="http://schemas.microsoft.com/office/word/2016/wordml/cid">
             <w:pict>
               <v:shapetype w14:anchorId="11DB4688" id="_x0000_t202" coordsize="21600,21600" o:spt="202" path="m,l,21600r21600,l21600,xe">
                 <v:stroke joinstyle="miter"/>
@@ -11263,7 +12137,7 @@
               </wp:anchor>
             </w:drawing>
           </mc:Choice>
-          <mc:Fallback xmlns:w16cid="http://schemas.microsoft.com/office/word/2016/wordml/cid" xmlns:am3d="http://schemas.microsoft.com/office/drawing/2017/model3d" xmlns:aink="http://schemas.microsoft.com/office/drawing/2016/ink" xmlns:cx8="http://schemas.microsoft.com/office/drawing/2016/5/14/chartex" xmlns:cx7="http://schemas.microsoft.com/office/drawing/2016/5/13/chartex" xmlns:cx6="http://schemas.microsoft.com/office/drawing/2016/5/12/chartex" xmlns:cx5="http://schemas.microsoft.com/office/drawing/2016/5/11/chartex" xmlns:cx4="http://schemas.microsoft.com/office/drawing/2016/5/10/chartex" xmlns:cx3="http://schemas.microsoft.com/office/drawing/2016/5/9/chartex" xmlns:cx2="http://schemas.microsoft.com/office/drawing/2015/10/21/chartex">
+          <mc:Fallback xmlns:cx2="http://schemas.microsoft.com/office/drawing/2015/10/21/chartex" xmlns:cx3="http://schemas.microsoft.com/office/drawing/2016/5/9/chartex" xmlns:cx4="http://schemas.microsoft.com/office/drawing/2016/5/10/chartex" xmlns:cx5="http://schemas.microsoft.com/office/drawing/2016/5/11/chartex" xmlns:cx6="http://schemas.microsoft.com/office/drawing/2016/5/12/chartex" xmlns:cx7="http://schemas.microsoft.com/office/drawing/2016/5/13/chartex" xmlns:cx8="http://schemas.microsoft.com/office/drawing/2016/5/14/chartex" xmlns:aink="http://schemas.microsoft.com/office/drawing/2016/ink" xmlns:am3d="http://schemas.microsoft.com/office/drawing/2017/model3d" xmlns:w16cid="http://schemas.microsoft.com/office/word/2016/wordml/cid">
             <w:pict>
               <v:shape w14:anchorId="096092D5" id="Cuadro de texto 7" o:spid="_x0000_s1027" type="#_x0000_t202" style="position:absolute;left:0;text-align:left;margin-left:45.8pt;margin-top:1.9pt;width:400.1pt;height:.05pt;z-index:251665408;visibility:visible;mso-wrap-style:square;mso-wrap-distance-left:9pt;mso-wrap-distance-top:0;mso-wrap-distance-right:9pt;mso-wrap-distance-bottom:0;mso-position-horizontal:absolute;mso-position-horizontal-relative:text;mso-position-vertical:absolute;mso-position-vertical-relative:text;v-text-anchor:top" o:gfxdata="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" stroked="f">
                 <v:textbox style="mso-fit-shape-to-text:t" inset="0,0,0,0">
@@ -11382,21 +12256,37 @@
           <w:bCs/>
           <w:lang w:val="es-MX"/>
         </w:rPr>
-        <w:t xml:space="preserve">tra la circulación vehicular a través de </w:t>
-      </w:r>
+        <w:t xml:space="preserve">tra la circulación vehicular a través </w:t>
+      </w:r>
+      <w:proofErr w:type="gramStart"/>
       <w:r>
         <w:rPr>
           <w:bCs/>
           <w:lang w:val="es-MX"/>
         </w:rPr>
-        <w:t xml:space="preserve"> semá</w:t>
+        <w:t xml:space="preserve">de </w:t>
       </w:r>
       <w:r>
         <w:rPr>
           <w:bCs/>
           <w:lang w:val="es-MX"/>
         </w:rPr>
-        <w:t xml:space="preserve">foros fijos que son controlados </w:t>
+        <w:t xml:space="preserve"> semá</w:t>
+      </w:r>
+      <w:r>
+        <w:rPr>
+          <w:bCs/>
+          <w:lang w:val="es-MX"/>
+        </w:rPr>
+        <w:t>foros</w:t>
+      </w:r>
+      <w:proofErr w:type="gramEnd"/>
+      <w:r>
+        <w:rPr>
+          <w:bCs/>
+          <w:lang w:val="es-MX"/>
+        </w:rPr>
+        <w:t xml:space="preserve"> fijos que son controlados </w:t>
       </w:r>
       <w:r>
         <w:rPr>
@@ -11585,7 +12475,7 @@
               </wp:anchor>
             </w:drawing>
           </mc:Choice>
-          <mc:Fallback xmlns:w16cid="http://schemas.microsoft.com/office/word/2016/wordml/cid" xmlns:am3d="http://schemas.microsoft.com/office/drawing/2017/model3d" xmlns:aink="http://schemas.microsoft.com/office/drawing/2016/ink" xmlns:cx8="http://schemas.microsoft.com/office/drawing/2016/5/14/chartex" xmlns:cx7="http://schemas.microsoft.com/office/drawing/2016/5/13/chartex" xmlns:cx6="http://schemas.microsoft.com/office/drawing/2016/5/12/chartex" xmlns:cx5="http://schemas.microsoft.com/office/drawing/2016/5/11/chartex" xmlns:cx4="http://schemas.microsoft.com/office/drawing/2016/5/10/chartex" xmlns:cx3="http://schemas.microsoft.com/office/drawing/2016/5/9/chartex" xmlns:cx2="http://schemas.microsoft.com/office/drawing/2015/10/21/chartex">
+          <mc:Fallback xmlns:cx2="http://schemas.microsoft.com/office/drawing/2015/10/21/chartex" xmlns:cx3="http://schemas.microsoft.com/office/drawing/2016/5/9/chartex" xmlns:cx4="http://schemas.microsoft.com/office/drawing/2016/5/10/chartex" xmlns:cx5="http://schemas.microsoft.com/office/drawing/2016/5/11/chartex" xmlns:cx6="http://schemas.microsoft.com/office/drawing/2016/5/12/chartex" xmlns:cx7="http://schemas.microsoft.com/office/drawing/2016/5/13/chartex" xmlns:cx8="http://schemas.microsoft.com/office/drawing/2016/5/14/chartex" xmlns:aink="http://schemas.microsoft.com/office/drawing/2016/ink" xmlns:am3d="http://schemas.microsoft.com/office/drawing/2017/model3d" xmlns:w16cid="http://schemas.microsoft.com/office/word/2016/wordml/cid">
             <w:pict>
               <v:shape w14:anchorId="096092D5" id="Cuadro de texto 8" o:spid="_x0000_s1028" type="#_x0000_t202" style="position:absolute;left:0;text-align:left;margin-left:39.7pt;margin-top:205.2pt;width:400.1pt;height:.05pt;z-index:251667456;visibility:visible;mso-wrap-style:square;mso-wrap-distance-left:9pt;mso-wrap-distance-top:0;mso-wrap-distance-right:9pt;mso-wrap-distance-bottom:0;mso-position-horizontal:absolute;mso-position-horizontal-relative:text;mso-position-vertical:absolute;mso-position-vertical-relative:text;v-text-anchor:top" o:gfxdata="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" stroked="f">
                 <v:textbox style="mso-fit-shape-to-text:t" inset="0,0,0,0">
@@ -11822,7 +12712,7 @@
               </wp:anchor>
             </w:drawing>
           </mc:Choice>
-          <mc:Fallback xmlns:w16cid="http://schemas.microsoft.com/office/word/2016/wordml/cid" xmlns:am3d="http://schemas.microsoft.com/office/drawing/2017/model3d" xmlns:aink="http://schemas.microsoft.com/office/drawing/2016/ink" xmlns:cx8="http://schemas.microsoft.com/office/drawing/2016/5/14/chartex" xmlns:cx7="http://schemas.microsoft.com/office/drawing/2016/5/13/chartex" xmlns:cx6="http://schemas.microsoft.com/office/drawing/2016/5/12/chartex" xmlns:cx5="http://schemas.microsoft.com/office/drawing/2016/5/11/chartex" xmlns:cx4="http://schemas.microsoft.com/office/drawing/2016/5/10/chartex" xmlns:cx3="http://schemas.microsoft.com/office/drawing/2016/5/9/chartex" xmlns:cx2="http://schemas.microsoft.com/office/drawing/2015/10/21/chartex">
+          <mc:Fallback xmlns:cx2="http://schemas.microsoft.com/office/drawing/2015/10/21/chartex" xmlns:cx3="http://schemas.microsoft.com/office/drawing/2016/5/9/chartex" xmlns:cx4="http://schemas.microsoft.com/office/drawing/2016/5/10/chartex" xmlns:cx5="http://schemas.microsoft.com/office/drawing/2016/5/11/chartex" xmlns:cx6="http://schemas.microsoft.com/office/drawing/2016/5/12/chartex" xmlns:cx7="http://schemas.microsoft.com/office/drawing/2016/5/13/chartex" xmlns:cx8="http://schemas.microsoft.com/office/drawing/2016/5/14/chartex" xmlns:aink="http://schemas.microsoft.com/office/drawing/2016/ink" xmlns:am3d="http://schemas.microsoft.com/office/drawing/2017/model3d" xmlns:w16cid="http://schemas.microsoft.com/office/word/2016/wordml/cid">
             <w:pict>
               <v:shape w14:anchorId="096092D5" id="Cuadro de texto 9" o:spid="_x0000_s1029" type="#_x0000_t202" style="position:absolute;left:0;text-align:left;margin-left:36.3pt;margin-top:214.3pt;width:400.1pt;height:.05pt;z-index:251669504;visibility:visible;mso-wrap-style:square;mso-wrap-distance-left:9pt;mso-wrap-distance-top:0;mso-wrap-distance-right:9pt;mso-wrap-distance-bottom:0;mso-position-horizontal:absolute;mso-position-horizontal-relative:text;mso-position-vertical:absolute;mso-position-vertical-relative:text;v-text-anchor:top" o:gfxdata="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" stroked="f">
                 <v:textbox style="mso-fit-shape-to-text:t" inset="0,0,0,0">
@@ -11964,7 +12854,23 @@
           <w:bCs/>
           <w:lang w:val="es-MX"/>
         </w:rPr>
-        <w:t xml:space="preserve"> (imagen unidimensional) y 5 (imagen tridimensional) se  muestra una Simulación con</w:t>
+        <w:t xml:space="preserve"> (imagen unidimensional) y 5 (imagen tridimensional) </w:t>
+      </w:r>
+      <w:proofErr w:type="gramStart"/>
+      <w:r>
+        <w:rPr>
+          <w:bCs/>
+          <w:lang w:val="es-MX"/>
+        </w:rPr>
+        <w:t>se  muestra</w:t>
+      </w:r>
+      <w:proofErr w:type="gramEnd"/>
+      <w:r>
+        <w:rPr>
+          <w:bCs/>
+          <w:lang w:val="es-MX"/>
+        </w:rPr>
+        <w:t xml:space="preserve"> una Simulación con</w:t>
       </w:r>
       <w:r>
         <w:rPr>
@@ -12545,6 +13451,7 @@
                 <w:rFonts w:ascii="Times New Roman" w:hAnsi="Times New Roman" w:cs="Times New Roman"/>
                 <w:sz w:val="18"/>
                 <w:szCs w:val="18"/>
+                <w:lang w:val="es-ES"/>
               </w:rPr>
               <w:t xml:space="preserve"> </w:t>
             </w:r>
@@ -13624,7 +14531,39 @@
                 <w:szCs w:val="16"/>
                 <w:lang w:val="es-EC"/>
               </w:rPr>
-              <w:t>Sin inteligencia (tiempos fijos): lo realiza a partir de los datos tomados de la calle Manuel de Mercadillo, la Avd. Universitaria y la Avd. Manuel Agustín Aguirre, se lo realiza por tiempos definidos, el semáforo está en verde por un tiempo determinado y después cambia a rojo.</w:t>
+              <w:t>Sin inteligencia (tiempos fijos): lo realiza a partir de los datos tomados de la ca</w:t>
+            </w:r>
+            <w:r>
+              <w:rPr>
+                <w:sz w:val="16"/>
+                <w:szCs w:val="16"/>
+                <w:lang w:val="es-EC"/>
+              </w:rPr>
+              <w:t>lle Manuel de Mercadillo, la Av</w:t>
+            </w:r>
+            <w:r>
+              <w:rPr>
+                <w:sz w:val="16"/>
+                <w:szCs w:val="16"/>
+                <w:lang w:val="es-EC"/>
+              </w:rPr>
+              <w:t xml:space="preserve">. </w:t>
+            </w:r>
+            <w:r>
+              <w:rPr>
+                <w:sz w:val="16"/>
+                <w:szCs w:val="16"/>
+                <w:lang w:val="es-EC"/>
+              </w:rPr>
+              <w:t>Universitaria y la Av</w:t>
+            </w:r>
+            <w:r>
+              <w:rPr>
+                <w:sz w:val="16"/>
+                <w:szCs w:val="16"/>
+                <w:lang w:val="es-EC"/>
+              </w:rPr>
+              <w:t>. Manuel Agustín Aguirre, se lo realiza por tiempos definidos, el semáforo está en verde por un tiempo determinado y después cambia a rojo.</w:t>
             </w:r>
           </w:p>
           <w:p>
@@ -13649,7 +14588,25 @@
                 <w:szCs w:val="16"/>
                 <w:lang w:val="es-EC"/>
               </w:rPr>
-              <w:t>Con inteligencia (tiempos variados): lo realiza a partir de los datos tomados de la calle Manuel de Mercadillo, la Avd. Universitaria y la Avd. Manuel Agustín Aguirre, donde se emplea  un algoritmo de control de luces de semáforos, en el cual, el estado cambiara de rojo a verde o viceversa dependiendo la cantidad de autos acumulados en cada carril.</w:t>
+              <w:t xml:space="preserve">Con inteligencia (tiempos variados): lo realiza a partir de los datos tomados de la calle </w:t>
+            </w:r>
+            <w:r>
+              <w:rPr>
+                <w:sz w:val="16"/>
+                <w:szCs w:val="16"/>
+                <w:lang w:val="es-EC"/>
+              </w:rPr>
+              <w:t>Alonso de Mercadillo, la Av. Universitaria y la Av</w:t>
+            </w:r>
+            <w:bookmarkStart w:id="1" w:name="_GoBack"/>
+            <w:bookmarkEnd w:id="1"/>
+            <w:r>
+              <w:rPr>
+                <w:sz w:val="16"/>
+                <w:szCs w:val="16"/>
+                <w:lang w:val="es-EC"/>
+              </w:rPr>
+              <w:t>. Manuel Agustín Aguirre, donde se emplea  un algoritmo de control de luces de semáforos, en el cual, el estado cambiara de rojo a verde o viceversa dependiendo la cantidad de autos acumulados en cada carril.</w:t>
             </w:r>
           </w:p>
         </w:tc>
@@ -14306,6 +15263,7 @@
           <w:lang w:val="es-EC"/>
         </w:rPr>
       </w:pPr>
+      <w:proofErr w:type="spellStart"/>
       <w:r>
         <w:rPr>
           <w:rFonts w:eastAsia="Times New Roman"/>
@@ -14316,8 +15274,7 @@
         </w:rPr>
         <w:t>dvgdhfjkglhñdslksjhjdvfjsbdknlaskdlkñfvjfasklñdfjgfskldkjfhb</w:t>
       </w:r>
-      <w:bookmarkStart w:id="1" w:name="_GoBack"/>
-      <w:bookmarkEnd w:id="1"/>
+      <w:proofErr w:type="spellEnd"/>
     </w:p>
     <w:sectPr>
       <w:pgSz w:w="11909" w:h="16834"/>
@@ -16790,7 +17747,7 @@
 </file>
 
 <file path=customXml/itemProps1.xml><?xml version="1.0" encoding="utf-8"?>
-<ds:datastoreItem xmlns:ds="http://schemas.openxmlformats.org/officeDocument/2006/customXml" ds:itemID="{692EECAD-205F-4965-B443-1AAE8A3184F7}">
+<ds:datastoreItem xmlns:ds="http://schemas.openxmlformats.org/officeDocument/2006/customXml" ds:itemID="{A8A8C3A6-296F-440A-8D68-D713372CE28C}">
   <ds:schemaRefs>
     <ds:schemaRef ds:uri="http://schemas.openxmlformats.org/officeDocument/2006/bibliography"/>
   </ds:schemaRefs>

</xml_diff>